<commit_message>
update benchmark and report
</commit_message>
<xml_diff>
--- a/doc/User_Taste_Prediction - Abduljaffar, Vail (draft).docx
+++ b/doc/User_Taste_Prediction - Abduljaffar, Vail (draft).docx
@@ -125,7 +125,6 @@
         </w:rPr>
         <w:tab/>
       </w:r>
-      <w:proofErr w:type="spellStart"/>
       <w:r>
         <w:rPr>
           <w:b/>
@@ -133,29 +132,8 @@
           <w:spacing w:val="5"/>
           <w:kern w:val="1"/>
         </w:rPr>
-        <w:t>Annies</w:t>
-      </w:r>
-      <w:proofErr w:type="spellEnd"/>
-      <w:r>
-        <w:rPr>
-          <w:b/>
-          <w:bCs/>
-          <w:spacing w:val="5"/>
-          <w:kern w:val="1"/>
-        </w:rPr>
-        <w:t xml:space="preserve"> </w:t>
-      </w:r>
-      <w:proofErr w:type="spellStart"/>
-      <w:r>
-        <w:rPr>
-          <w:b/>
-          <w:bCs/>
-          <w:spacing w:val="5"/>
-          <w:kern w:val="1"/>
-        </w:rPr>
-        <w:t>Abduljaffar</w:t>
-      </w:r>
-      <w:proofErr w:type="spellEnd"/>
+        <w:t>Annies Abduljaffar</w:t>
+      </w:r>
       <w:r>
         <w:rPr>
           <w:b/>
@@ -214,7 +192,6 @@
         </w:rPr>
         <w:tab/>
       </w:r>
-      <w:proofErr w:type="spellStart"/>
       <w:r>
         <w:rPr>
           <w:spacing w:val="5"/>
@@ -222,7 +199,6 @@
         </w:rPr>
         <w:t>Student</w:t>
       </w:r>
-      <w:proofErr w:type="spellEnd"/>
     </w:p>
     <w:p>
       <w:pPr>
@@ -423,6 +399,83 @@
           <w:spacing w:val="5"/>
           <w:kern w:val="1"/>
         </w:rPr>
+        <w:t xml:space="preserve">Recommendation engines are ubiquitous in today’s online world. Recommendation systems provide users with personalized suggestions for products or services. There are two basic types of recommendation engines: content based and collaborative filters. These approaches can also be combined to form hybrid systems. Collaborative filtering methods </w:t>
+      </w:r>
+      <w:r>
+        <w:rPr>
+          <w:spacing w:val="5"/>
+          <w:kern w:val="1"/>
+        </w:rPr>
+        <w:t>can be further categorized into neighborhood models that rely on user-user or item-item similarity and matrix factorization models that directly profile users and items according to a set of learned latent factors</w:t>
+      </w:r>
+      <w:sdt>
+        <w:sdtPr>
+          <w:rPr>
+            <w:spacing w:val="5"/>
+            <w:kern w:val="1"/>
+          </w:rPr>
+          <w:id w:val="-1907598226"/>
+          <w:citation/>
+        </w:sdtPr>
+        <w:sdtContent>
+          <w:r>
+            <w:rPr>
+              <w:spacing w:val="5"/>
+              <w:kern w:val="1"/>
+            </w:rPr>
+            <w:fldChar w:fldCharType="begin"/>
+          </w:r>
+          <w:r>
+            <w:rPr>
+              <w:spacing w:val="5"/>
+              <w:kern w:val="1"/>
+            </w:rPr>
+            <w:instrText xml:space="preserve"> CITATION Yeh08 \l 1033 </w:instrText>
+          </w:r>
+          <w:r>
+            <w:rPr>
+              <w:spacing w:val="5"/>
+              <w:kern w:val="1"/>
+            </w:rPr>
+            <w:fldChar w:fldCharType="separate"/>
+          </w:r>
+          <w:r>
+            <w:rPr>
+              <w:noProof/>
+              <w:spacing w:val="5"/>
+              <w:kern w:val="1"/>
+            </w:rPr>
+            <w:t xml:space="preserve"> </w:t>
+          </w:r>
+          <w:r>
+            <w:rPr>
+              <w:noProof/>
+              <w:spacing w:val="5"/>
+              <w:kern w:val="1"/>
+            </w:rPr>
+            <w:t>[1]</w:t>
+          </w:r>
+          <w:r>
+            <w:rPr>
+              <w:spacing w:val="5"/>
+              <w:kern w:val="1"/>
+            </w:rPr>
+            <w:fldChar w:fldCharType="end"/>
+          </w:r>
+        </w:sdtContent>
+      </w:sdt>
+      <w:r>
+        <w:rPr>
+          <w:spacing w:val="5"/>
+          <w:kern w:val="1"/>
+        </w:rPr>
+        <w:t xml:space="preserve">.  </w:t>
+      </w:r>
+      <w:r>
+        <w:rPr>
+          <w:spacing w:val="5"/>
+          <w:kern w:val="1"/>
+        </w:rPr>
         <w:t xml:space="preserve">This implementation project investigates multiple methods for </w:t>
       </w:r>
       <w:r>
@@ -430,17 +483,52 @@
           <w:spacing w:val="5"/>
           <w:kern w:val="1"/>
         </w:rPr>
-        <w:t xml:space="preserve">reducing memory usage and </w:t>
-      </w:r>
-      <w:r>
-        <w:rPr>
-          <w:spacing w:val="5"/>
-          <w:kern w:val="1"/>
-        </w:rPr>
-        <w:t xml:space="preserve">decreasing training time on large sparse ratings matrices. Baseline estimate initialization </w:t>
-      </w:r>
-      <w:bookmarkStart w:id="0" w:name="_GoBack"/>
-      <w:bookmarkEnd w:id="0"/>
+        <w:t xml:space="preserve">reducing training </w:t>
+      </w:r>
+      <w:r>
+        <w:rPr>
+          <w:spacing w:val="5"/>
+          <w:kern w:val="1"/>
+        </w:rPr>
+        <w:t>on large sparse ratings matrices</w:t>
+      </w:r>
+      <w:r>
+        <w:rPr>
+          <w:spacing w:val="5"/>
+          <w:kern w:val="1"/>
+        </w:rPr>
+        <w:t xml:space="preserve"> including exploring various combinations of parameters on different models, preconditioning </w:t>
+      </w:r>
+      <w:r>
+        <w:rPr>
+          <w:spacing w:val="5"/>
+          <w:kern w:val="1"/>
+        </w:rPr>
+        <w:t>training</w:t>
+      </w:r>
+      <w:r>
+        <w:rPr>
+          <w:spacing w:val="5"/>
+          <w:kern w:val="1"/>
+        </w:rPr>
+        <w:t xml:space="preserve"> data to transform a highly sparse matrix into a dense </w:t>
+      </w:r>
+      <w:proofErr w:type="gramStart"/>
+      <w:r>
+        <w:rPr>
+          <w:spacing w:val="5"/>
+          <w:kern w:val="1"/>
+        </w:rPr>
+        <w:t>matrix, and</w:t>
+      </w:r>
+      <w:proofErr w:type="gramEnd"/>
+      <w:r>
+        <w:rPr>
+          <w:spacing w:val="5"/>
+          <w:kern w:val="1"/>
+        </w:rPr>
+        <w:t xml:space="preserve"> implementing a basic momentum method for model optimization.</w:t>
+      </w:r>
     </w:p>
     <w:p>
       <w:pPr>
@@ -780,14 +868,255 @@
           <w:spacing w:val="5"/>
           <w:kern w:val="1"/>
         </w:rPr>
-        <w:t>Explicitly list all the datasets and library packages you used, what language your code was written in, and what you wrote from scratch. (If you're doing a theory paper, these 10 points will move to the methods section</w:t>
-      </w:r>
-      <w:r>
-        <w:rPr>
-          <w:spacing w:val="5"/>
-          <w:kern w:val="1"/>
-        </w:rPr>
-        <w:t>.) (5%)</w:t>
+        <w:t xml:space="preserve">This project was completed in Python 3.7.2_1 and </w:t>
+      </w:r>
+      <w:proofErr w:type="spellStart"/>
+      <w:r>
+        <w:rPr>
+          <w:spacing w:val="5"/>
+          <w:kern w:val="1"/>
+        </w:rPr>
+        <w:t>Cython</w:t>
+      </w:r>
+      <w:proofErr w:type="spellEnd"/>
+      <w:r>
+        <w:rPr>
+          <w:spacing w:val="5"/>
+          <w:kern w:val="1"/>
+        </w:rPr>
+        <w:t xml:space="preserve"> 0.29.6 using standard libraries:</w:t>
+      </w:r>
+    </w:p>
+    <w:p>
+      <w:pPr>
+        <w:pStyle w:val="ListParagraph"/>
+        <w:widowControl w:val="0"/>
+        <w:numPr>
+          <w:ilvl w:val="0"/>
+          <w:numId w:val="13"/>
+        </w:numPr>
+        <w:autoSpaceDE w:val="0"/>
+        <w:autoSpaceDN w:val="0"/>
+        <w:adjustRightInd w:val="0"/>
+        <w:spacing w:before="120" w:line="226" w:lineRule="auto"/>
+        <w:jc w:val="both"/>
+        <w:rPr>
+          <w:spacing w:val="5"/>
+          <w:kern w:val="1"/>
+        </w:rPr>
+      </w:pPr>
+      <w:proofErr w:type="spellStart"/>
+      <w:r>
+        <w:rPr>
+          <w:spacing w:val="5"/>
+          <w:kern w:val="1"/>
+        </w:rPr>
+        <w:t>Os</w:t>
+      </w:r>
+      <w:proofErr w:type="spellEnd"/>
+      <w:r>
+        <w:rPr>
+          <w:spacing w:val="5"/>
+          <w:kern w:val="1"/>
+        </w:rPr>
+        <w:t xml:space="preserve"> – miscellaneous operating system interfaces</w:t>
+      </w:r>
+    </w:p>
+    <w:p>
+      <w:pPr>
+        <w:pStyle w:val="ListParagraph"/>
+        <w:widowControl w:val="0"/>
+        <w:numPr>
+          <w:ilvl w:val="0"/>
+          <w:numId w:val="13"/>
+        </w:numPr>
+        <w:autoSpaceDE w:val="0"/>
+        <w:autoSpaceDN w:val="0"/>
+        <w:adjustRightInd w:val="0"/>
+        <w:spacing w:before="120" w:line="226" w:lineRule="auto"/>
+        <w:jc w:val="both"/>
+        <w:rPr>
+          <w:spacing w:val="5"/>
+          <w:kern w:val="1"/>
+        </w:rPr>
+      </w:pPr>
+      <w:r>
+        <w:rPr>
+          <w:spacing w:val="5"/>
+          <w:kern w:val="1"/>
+        </w:rPr>
+        <w:t>SciPy – user friendly and efficient numerical routines including linear algebra methods such as dot product, vector norms, minimize, optimize, etc.</w:t>
+      </w:r>
+    </w:p>
+    <w:p>
+      <w:pPr>
+        <w:pStyle w:val="ListParagraph"/>
+        <w:widowControl w:val="0"/>
+        <w:numPr>
+          <w:ilvl w:val="0"/>
+          <w:numId w:val="13"/>
+        </w:numPr>
+        <w:autoSpaceDE w:val="0"/>
+        <w:autoSpaceDN w:val="0"/>
+        <w:adjustRightInd w:val="0"/>
+        <w:spacing w:before="120" w:line="226" w:lineRule="auto"/>
+        <w:jc w:val="both"/>
+        <w:rPr>
+          <w:spacing w:val="5"/>
+          <w:kern w:val="1"/>
+        </w:rPr>
+      </w:pPr>
+      <w:proofErr w:type="spellStart"/>
+      <w:r>
+        <w:rPr>
+          <w:spacing w:val="5"/>
+          <w:kern w:val="1"/>
+        </w:rPr>
+        <w:t>Numpy</w:t>
+      </w:r>
+      <w:proofErr w:type="spellEnd"/>
+      <w:r>
+        <w:rPr>
+          <w:spacing w:val="5"/>
+          <w:kern w:val="1"/>
+        </w:rPr>
+        <w:t xml:space="preserve"> – scientific computing package</w:t>
+      </w:r>
+    </w:p>
+    <w:p>
+      <w:pPr>
+        <w:pStyle w:val="ListParagraph"/>
+        <w:widowControl w:val="0"/>
+        <w:numPr>
+          <w:ilvl w:val="0"/>
+          <w:numId w:val="13"/>
+        </w:numPr>
+        <w:autoSpaceDE w:val="0"/>
+        <w:autoSpaceDN w:val="0"/>
+        <w:adjustRightInd w:val="0"/>
+        <w:spacing w:before="120" w:line="226" w:lineRule="auto"/>
+        <w:jc w:val="both"/>
+        <w:rPr>
+          <w:spacing w:val="5"/>
+          <w:kern w:val="1"/>
+        </w:rPr>
+      </w:pPr>
+      <w:r>
+        <w:rPr>
+          <w:spacing w:val="5"/>
+          <w:kern w:val="1"/>
+        </w:rPr>
+        <w:t>Pandas – easy-to-use data structures and analysis package</w:t>
+      </w:r>
+    </w:p>
+    <w:p>
+      <w:pPr>
+        <w:pStyle w:val="ListParagraph"/>
+        <w:widowControl w:val="0"/>
+        <w:numPr>
+          <w:ilvl w:val="0"/>
+          <w:numId w:val="13"/>
+        </w:numPr>
+        <w:autoSpaceDE w:val="0"/>
+        <w:autoSpaceDN w:val="0"/>
+        <w:adjustRightInd w:val="0"/>
+        <w:spacing w:before="120" w:line="226" w:lineRule="auto"/>
+        <w:jc w:val="both"/>
+        <w:rPr>
+          <w:spacing w:val="5"/>
+          <w:kern w:val="1"/>
+        </w:rPr>
+      </w:pPr>
+      <w:r>
+        <w:rPr>
+          <w:spacing w:val="5"/>
+          <w:kern w:val="1"/>
+        </w:rPr>
+        <w:t xml:space="preserve">Matplotlib – visualization library </w:t>
+      </w:r>
+    </w:p>
+    <w:p>
+      <w:pPr>
+        <w:pStyle w:val="ListParagraph"/>
+        <w:widowControl w:val="0"/>
+        <w:numPr>
+          <w:ilvl w:val="0"/>
+          <w:numId w:val="13"/>
+        </w:numPr>
+        <w:autoSpaceDE w:val="0"/>
+        <w:autoSpaceDN w:val="0"/>
+        <w:adjustRightInd w:val="0"/>
+        <w:spacing w:before="120" w:line="226" w:lineRule="auto"/>
+        <w:jc w:val="both"/>
+        <w:rPr>
+          <w:spacing w:val="5"/>
+          <w:kern w:val="1"/>
+        </w:rPr>
+      </w:pPr>
+      <w:r>
+        <w:rPr>
+          <w:spacing w:val="5"/>
+          <w:kern w:val="1"/>
+        </w:rPr>
+        <w:t>Seaborn – visualization library built on top of Matplotlib</w:t>
+      </w:r>
+    </w:p>
+    <w:p>
+      <w:pPr>
+        <w:pStyle w:val="ListParagraph"/>
+        <w:widowControl w:val="0"/>
+        <w:numPr>
+          <w:ilvl w:val="0"/>
+          <w:numId w:val="13"/>
+        </w:numPr>
+        <w:autoSpaceDE w:val="0"/>
+        <w:autoSpaceDN w:val="0"/>
+        <w:adjustRightInd w:val="0"/>
+        <w:spacing w:before="120" w:line="226" w:lineRule="auto"/>
+        <w:jc w:val="both"/>
+        <w:rPr>
+          <w:spacing w:val="5"/>
+          <w:kern w:val="1"/>
+        </w:rPr>
+      </w:pPr>
+      <w:r>
+        <w:rPr>
+          <w:spacing w:val="5"/>
+          <w:kern w:val="1"/>
+        </w:rPr>
+        <w:t xml:space="preserve">Surprise – modeling frameworks including a </w:t>
+      </w:r>
+      <w:proofErr w:type="spellStart"/>
+      <w:r>
+        <w:rPr>
+          <w:spacing w:val="5"/>
+          <w:kern w:val="1"/>
+        </w:rPr>
+        <w:t>Cython</w:t>
+      </w:r>
+      <w:proofErr w:type="spellEnd"/>
+      <w:r>
+        <w:rPr>
+          <w:spacing w:val="5"/>
+          <w:kern w:val="1"/>
+        </w:rPr>
+        <w:t xml:space="preserve"> implementation of the “SVD” and “</w:t>
+      </w:r>
+      <w:proofErr w:type="spellStart"/>
+      <w:r>
+        <w:rPr>
+          <w:spacing w:val="5"/>
+          <w:kern w:val="1"/>
+        </w:rPr>
+        <w:t>SVDpp</w:t>
+      </w:r>
+      <w:proofErr w:type="spellEnd"/>
+      <w:r>
+        <w:rPr>
+          <w:spacing w:val="5"/>
+          <w:kern w:val="1"/>
+        </w:rPr>
+        <w:t>” algorithms, parameter search, and cross validation.</w:t>
       </w:r>
     </w:p>
     <w:p>
@@ -803,54 +1132,181 @@
           <w:kern w:val="1"/>
         </w:rPr>
       </w:pPr>
+      <w:r>
+        <w:rPr>
+          <w:spacing w:val="5"/>
+          <w:kern w:val="1"/>
+        </w:rPr>
+        <w:t>The following modules were wr</w:t>
+      </w:r>
+      <w:r>
+        <w:rPr>
+          <w:spacing w:val="5"/>
+          <w:kern w:val="1"/>
+        </w:rPr>
+        <w:t>itten</w:t>
+      </w:r>
+      <w:r>
+        <w:rPr>
+          <w:spacing w:val="5"/>
+          <w:kern w:val="1"/>
+        </w:rPr>
+        <w:t xml:space="preserve"> from scratch for this project:</w:t>
+      </w:r>
     </w:p>
     <w:p>
       <w:pPr>
+        <w:pStyle w:val="ListParagraph"/>
         <w:widowControl w:val="0"/>
+        <w:numPr>
+          <w:ilvl w:val="0"/>
+          <w:numId w:val="14"/>
+        </w:numPr>
         <w:autoSpaceDE w:val="0"/>
         <w:autoSpaceDN w:val="0"/>
         <w:adjustRightInd w:val="0"/>
-        <w:rPr>
-          <w:b/>
-          <w:bCs/>
-          <w:spacing w:val="24"/>
-          <w:kern w:val="1"/>
-          <w:sz w:val="24"/>
-          <w:szCs w:val="24"/>
-        </w:rPr>
-      </w:pPr>
-      <w:r>
-        <w:rPr>
-          <w:b/>
-          <w:bCs/>
-          <w:spacing w:val="24"/>
-          <w:kern w:val="1"/>
-          <w:sz w:val="24"/>
-          <w:szCs w:val="24"/>
-        </w:rPr>
-        <w:t>4</w:t>
-      </w:r>
-      <w:r>
-        <w:rPr>
-          <w:b/>
-          <w:bCs/>
-          <w:spacing w:val="24"/>
-          <w:kern w:val="1"/>
-          <w:sz w:val="24"/>
-          <w:szCs w:val="24"/>
-        </w:rPr>
-        <w:tab/>
-      </w:r>
-      <w:r>
-        <w:rPr>
-          <w:b/>
-          <w:bCs/>
-          <w:spacing w:val="24"/>
-          <w:kern w:val="1"/>
-          <w:sz w:val="24"/>
-          <w:szCs w:val="24"/>
-        </w:rPr>
-        <w:t>Methods</w:t>
+        <w:spacing w:before="120" w:line="226" w:lineRule="auto"/>
+        <w:jc w:val="both"/>
+        <w:rPr>
+          <w:spacing w:val="5"/>
+          <w:kern w:val="1"/>
+        </w:rPr>
+      </w:pPr>
+      <w:r>
+        <w:rPr>
+          <w:spacing w:val="5"/>
+          <w:kern w:val="1"/>
+        </w:rPr>
+        <w:lastRenderedPageBreak/>
+        <w:t>‘load_data.py’</w:t>
+      </w:r>
+      <w:r>
+        <w:rPr>
+          <w:spacing w:val="5"/>
+          <w:kern w:val="1"/>
+        </w:rPr>
+        <w:t xml:space="preserve"> – provides methods to load </w:t>
+      </w:r>
+      <w:proofErr w:type="spellStart"/>
+      <w:r>
+        <w:rPr>
+          <w:spacing w:val="5"/>
+          <w:kern w:val="1"/>
+        </w:rPr>
+        <w:t>MovieLens</w:t>
+      </w:r>
+      <w:proofErr w:type="spellEnd"/>
+      <w:r>
+        <w:rPr>
+          <w:spacing w:val="5"/>
+          <w:kern w:val="1"/>
+        </w:rPr>
+        <w:t xml:space="preserve"> data and</w:t>
+      </w:r>
+      <w:r>
+        <w:rPr>
+          <w:spacing w:val="5"/>
+          <w:kern w:val="1"/>
+        </w:rPr>
+        <w:t xml:space="preserve"> filter based on number of ratings per user and per movie</w:t>
+      </w:r>
+      <w:r>
+        <w:rPr>
+          <w:spacing w:val="5"/>
+          <w:kern w:val="1"/>
+        </w:rPr>
+        <w:t xml:space="preserve"> </w:t>
+      </w:r>
+    </w:p>
+    <w:p>
+      <w:pPr>
+        <w:pStyle w:val="ListParagraph"/>
+        <w:widowControl w:val="0"/>
+        <w:numPr>
+          <w:ilvl w:val="0"/>
+          <w:numId w:val="14"/>
+        </w:numPr>
+        <w:autoSpaceDE w:val="0"/>
+        <w:autoSpaceDN w:val="0"/>
+        <w:adjustRightInd w:val="0"/>
+        <w:spacing w:before="120" w:line="226" w:lineRule="auto"/>
+        <w:jc w:val="both"/>
+        <w:rPr>
+          <w:spacing w:val="5"/>
+          <w:kern w:val="1"/>
+        </w:rPr>
+      </w:pPr>
+      <w:r>
+        <w:rPr>
+          <w:spacing w:val="5"/>
+          <w:kern w:val="1"/>
+        </w:rPr>
+        <w:t>‘MF_SGD_momentum.py’</w:t>
+      </w:r>
+      <w:r>
+        <w:rPr>
+          <w:spacing w:val="5"/>
+          <w:kern w:val="1"/>
+        </w:rPr>
+        <w:t xml:space="preserve"> – extends the Surprise SVD and </w:t>
+      </w:r>
+      <w:proofErr w:type="spellStart"/>
+      <w:r>
+        <w:rPr>
+          <w:spacing w:val="5"/>
+          <w:kern w:val="1"/>
+        </w:rPr>
+        <w:t>SVDpp</w:t>
+      </w:r>
+      <w:proofErr w:type="spellEnd"/>
+      <w:r>
+        <w:rPr>
+          <w:spacing w:val="5"/>
+          <w:kern w:val="1"/>
+        </w:rPr>
+        <w:t xml:space="preserve"> algorithms to include momentum methods for optimization of model parameters</w:t>
+      </w:r>
+    </w:p>
+    <w:p>
+      <w:pPr>
+        <w:pStyle w:val="ListParagraph"/>
+        <w:widowControl w:val="0"/>
+        <w:numPr>
+          <w:ilvl w:val="0"/>
+          <w:numId w:val="14"/>
+        </w:numPr>
+        <w:autoSpaceDE w:val="0"/>
+        <w:autoSpaceDN w:val="0"/>
+        <w:adjustRightInd w:val="0"/>
+        <w:spacing w:before="120" w:line="226" w:lineRule="auto"/>
+        <w:jc w:val="both"/>
+        <w:rPr>
+          <w:spacing w:val="5"/>
+          <w:kern w:val="1"/>
+        </w:rPr>
+      </w:pPr>
+      <w:r>
+        <w:rPr>
+          <w:spacing w:val="5"/>
+          <w:kern w:val="1"/>
+        </w:rPr>
+        <w:t>‘benchmark.py’</w:t>
+      </w:r>
+      <w:r>
+        <w:rPr>
+          <w:spacing w:val="5"/>
+          <w:kern w:val="1"/>
+        </w:rPr>
+        <w:t xml:space="preserve"> – main project module; produces all of the relevant experi</w:t>
+      </w:r>
+      <w:bookmarkStart w:id="0" w:name="_GoBack"/>
+      <w:bookmarkEnd w:id="0"/>
+      <w:r>
+        <w:rPr>
+          <w:spacing w:val="5"/>
+          <w:kern w:val="1"/>
+        </w:rPr>
+        <w:t>mental results</w:t>
       </w:r>
     </w:p>
     <w:p>
@@ -871,6 +1327,106 @@
           <w:spacing w:val="5"/>
           <w:kern w:val="1"/>
         </w:rPr>
+        <w:t xml:space="preserve">Code was produced in the open-source Atom text editor on a </w:t>
+      </w:r>
+      <w:proofErr w:type="spellStart"/>
+      <w:r>
+        <w:rPr>
+          <w:spacing w:val="5"/>
+          <w:kern w:val="1"/>
+        </w:rPr>
+        <w:t>Macbook</w:t>
+      </w:r>
+      <w:proofErr w:type="spellEnd"/>
+      <w:r>
+        <w:rPr>
+          <w:spacing w:val="5"/>
+          <w:kern w:val="1"/>
+        </w:rPr>
+        <w:t xml:space="preserve"> Pro.</w:t>
+      </w:r>
+    </w:p>
+    <w:p>
+      <w:pPr>
+        <w:widowControl w:val="0"/>
+        <w:autoSpaceDE w:val="0"/>
+        <w:autoSpaceDN w:val="0"/>
+        <w:adjustRightInd w:val="0"/>
+        <w:spacing w:before="120" w:line="226" w:lineRule="auto"/>
+        <w:jc w:val="both"/>
+        <w:rPr>
+          <w:spacing w:val="5"/>
+          <w:kern w:val="1"/>
+        </w:rPr>
+      </w:pPr>
+    </w:p>
+    <w:p>
+      <w:pPr>
+        <w:widowControl w:val="0"/>
+        <w:autoSpaceDE w:val="0"/>
+        <w:autoSpaceDN w:val="0"/>
+        <w:adjustRightInd w:val="0"/>
+        <w:rPr>
+          <w:b/>
+          <w:bCs/>
+          <w:spacing w:val="24"/>
+          <w:kern w:val="1"/>
+          <w:sz w:val="24"/>
+          <w:szCs w:val="24"/>
+        </w:rPr>
+      </w:pPr>
+      <w:r>
+        <w:rPr>
+          <w:b/>
+          <w:bCs/>
+          <w:spacing w:val="24"/>
+          <w:kern w:val="1"/>
+          <w:sz w:val="24"/>
+          <w:szCs w:val="24"/>
+        </w:rPr>
+        <w:t>4</w:t>
+      </w:r>
+      <w:r>
+        <w:rPr>
+          <w:b/>
+          <w:bCs/>
+          <w:spacing w:val="24"/>
+          <w:kern w:val="1"/>
+          <w:sz w:val="24"/>
+          <w:szCs w:val="24"/>
+        </w:rPr>
+        <w:tab/>
+      </w:r>
+      <w:r>
+        <w:rPr>
+          <w:b/>
+          <w:bCs/>
+          <w:spacing w:val="24"/>
+          <w:kern w:val="1"/>
+          <w:sz w:val="24"/>
+          <w:szCs w:val="24"/>
+        </w:rPr>
+        <w:t>Methods</w:t>
+      </w:r>
+    </w:p>
+    <w:p>
+      <w:pPr>
+        <w:widowControl w:val="0"/>
+        <w:autoSpaceDE w:val="0"/>
+        <w:autoSpaceDN w:val="0"/>
+        <w:adjustRightInd w:val="0"/>
+        <w:spacing w:before="120" w:line="226" w:lineRule="auto"/>
+        <w:jc w:val="both"/>
+        <w:rPr>
+          <w:spacing w:val="5"/>
+          <w:kern w:val="1"/>
+        </w:rPr>
+      </w:pPr>
+      <w:r>
+        <w:rPr>
+          <w:spacing w:val="5"/>
+          <w:kern w:val="1"/>
+        </w:rPr>
         <w:t>Discuss your methodology-- this includes but is not limited to architecture description, software pipeline, algorithm description, optimization scheme. If you use methods from the course notes we expect you to briefly describe the method in your own words, but it should not take up the majority of this section (i.e. your methods section should not be only a rehash of the course notes.)</w:t>
       </w:r>
       <w:r>
@@ -1052,7 +1608,13 @@
           <w:spacing w:val="5"/>
           <w:kern w:val="1"/>
         </w:rPr>
-        <w:lastRenderedPageBreak/>
+        <w:t xml:space="preserve">Implementing Conjugate Gradient on subsets of the matrix.  Implementing other more sophisticated momentum methods.  </w:t>
+      </w:r>
+      <w:r>
+        <w:rPr>
+          <w:spacing w:val="5"/>
+          <w:kern w:val="1"/>
+        </w:rPr>
         <w:t>Clearly summarize your results and describe a few potential avenues for future work.</w:t>
       </w:r>
       <w:r>
@@ -1062,6 +1624,141 @@
         </w:rPr>
         <w:t xml:space="preserve"> (5%)</w:t>
       </w:r>
+    </w:p>
+    <w:p>
+      <w:pPr>
+        <w:widowControl w:val="0"/>
+        <w:autoSpaceDE w:val="0"/>
+        <w:autoSpaceDN w:val="0"/>
+        <w:adjustRightInd w:val="0"/>
+        <w:spacing w:before="240" w:after="40" w:line="226" w:lineRule="auto"/>
+        <w:rPr>
+          <w:spacing w:val="5"/>
+          <w:kern w:val="1"/>
+        </w:rPr>
+      </w:pPr>
+    </w:p>
+    <w:p>
+      <w:pPr>
+        <w:widowControl w:val="0"/>
+        <w:autoSpaceDE w:val="0"/>
+        <w:autoSpaceDN w:val="0"/>
+        <w:adjustRightInd w:val="0"/>
+        <w:rPr>
+          <w:b/>
+          <w:bCs/>
+          <w:spacing w:val="24"/>
+          <w:kern w:val="1"/>
+          <w:sz w:val="24"/>
+          <w:szCs w:val="24"/>
+        </w:rPr>
+      </w:pPr>
+      <w:r>
+        <w:rPr>
+          <w:b/>
+          <w:bCs/>
+          <w:spacing w:val="24"/>
+          <w:kern w:val="1"/>
+          <w:sz w:val="24"/>
+          <w:szCs w:val="24"/>
+        </w:rPr>
+        <w:t>7</w:t>
+      </w:r>
+      <w:r>
+        <w:rPr>
+          <w:b/>
+          <w:bCs/>
+          <w:spacing w:val="24"/>
+          <w:kern w:val="1"/>
+          <w:sz w:val="24"/>
+          <w:szCs w:val="24"/>
+        </w:rPr>
+        <w:tab/>
+      </w:r>
+      <w:r>
+        <w:rPr>
+          <w:b/>
+          <w:bCs/>
+          <w:spacing w:val="24"/>
+          <w:kern w:val="1"/>
+          <w:sz w:val="24"/>
+          <w:szCs w:val="24"/>
+        </w:rPr>
+        <w:t>Contributions</w:t>
+      </w:r>
+    </w:p>
+    <w:p>
+      <w:pPr>
+        <w:widowControl w:val="0"/>
+        <w:autoSpaceDE w:val="0"/>
+        <w:autoSpaceDN w:val="0"/>
+        <w:adjustRightInd w:val="0"/>
+        <w:spacing w:before="240" w:after="40" w:line="226" w:lineRule="auto"/>
+        <w:rPr>
+          <w:spacing w:val="5"/>
+          <w:kern w:val="1"/>
+        </w:rPr>
+      </w:pPr>
+      <w:r>
+        <w:rPr>
+          <w:spacing w:val="5"/>
+          <w:kern w:val="1"/>
+        </w:rPr>
+        <w:t xml:space="preserve">This project was completed entirely by Annies Abduljaffar and Matt Vail. </w:t>
+      </w:r>
+    </w:p>
+    <w:p>
+      <w:pPr>
+        <w:widowControl w:val="0"/>
+        <w:autoSpaceDE w:val="0"/>
+        <w:autoSpaceDN w:val="0"/>
+        <w:adjustRightInd w:val="0"/>
+        <w:spacing w:before="240" w:after="40" w:line="226" w:lineRule="auto"/>
+        <w:rPr>
+          <w:spacing w:val="5"/>
+          <w:kern w:val="1"/>
+        </w:rPr>
+      </w:pPr>
+      <w:r>
+        <w:rPr>
+          <w:spacing w:val="5"/>
+          <w:kern w:val="1"/>
+        </w:rPr>
+        <w:t xml:space="preserve">Annie’s contribution – </w:t>
+      </w:r>
+    </w:p>
+    <w:p>
+      <w:pPr>
+        <w:widowControl w:val="0"/>
+        <w:autoSpaceDE w:val="0"/>
+        <w:autoSpaceDN w:val="0"/>
+        <w:adjustRightInd w:val="0"/>
+        <w:spacing w:before="240" w:after="40" w:line="226" w:lineRule="auto"/>
+        <w:rPr>
+          <w:spacing w:val="5"/>
+          <w:kern w:val="1"/>
+        </w:rPr>
+      </w:pPr>
+      <w:r>
+        <w:rPr>
+          <w:spacing w:val="5"/>
+          <w:kern w:val="1"/>
+        </w:rPr>
+        <w:t xml:space="preserve">Matt’s contribution – </w:t>
+      </w:r>
+    </w:p>
+    <w:p>
+      <w:pPr>
+        <w:widowControl w:val="0"/>
+        <w:autoSpaceDE w:val="0"/>
+        <w:autoSpaceDN w:val="0"/>
+        <w:adjustRightInd w:val="0"/>
+        <w:spacing w:before="240" w:after="40" w:line="226" w:lineRule="auto"/>
+        <w:rPr>
+          <w:spacing w:val="5"/>
+          <w:kern w:val="1"/>
+        </w:rPr>
+      </w:pPr>
     </w:p>
     <w:p>
       <w:pPr>
@@ -1119,6 +1816,11 @@
           <w:sdtEndPr/>
           <w:sdtContent>
             <w:p>
+              <w:pPr>
+                <w:rPr>
+                  <w:noProof/>
+                </w:rPr>
+              </w:pPr>
               <w:r>
                 <w:fldChar w:fldCharType="begin"/>
               </w:r>
@@ -1128,14 +1830,993 @@
               <w:r>
                 <w:fldChar w:fldCharType="separate"/>
               </w:r>
-              <w:r>
+            </w:p>
+            <w:tbl>
+              <w:tblPr>
+                <w:tblW w:w="5000" w:type="pct"/>
+                <w:tblCellSpacing w:w="15" w:type="dxa"/>
+                <w:tblCellMar>
+                  <w:top w:w="15" w:type="dxa"/>
+                  <w:left w:w="15" w:type="dxa"/>
+                  <w:bottom w:w="15" w:type="dxa"/>
+                  <w:right w:w="15" w:type="dxa"/>
+                </w:tblCellMar>
+                <w:tblLook w:val="04A0" w:firstRow="1" w:lastRow="0" w:firstColumn="1" w:lastColumn="0" w:noHBand="0" w:noVBand="1"/>
+              </w:tblPr>
+              <w:tblGrid>
+                <w:gridCol w:w="409"/>
+                <w:gridCol w:w="7511"/>
+              </w:tblGrid>
+              <w:tr>
+                <w:trPr>
+                  <w:divId w:val="1542550907"/>
+                  <w:tblCellSpacing w:w="15" w:type="dxa"/>
+                </w:trPr>
+                <w:tc>
+                  <w:tcPr>
+                    <w:tcW w:w="50" w:type="pct"/>
+                    <w:hideMark/>
+                  </w:tcPr>
+                  <w:p>
+                    <w:pPr>
+                      <w:pStyle w:val="Bibliography"/>
+                      <w:rPr>
+                        <w:noProof/>
+                        <w:sz w:val="24"/>
+                        <w:szCs w:val="24"/>
+                      </w:rPr>
+                    </w:pPr>
+                    <w:r>
+                      <w:rPr>
+                        <w:noProof/>
+                      </w:rPr>
+                      <w:t xml:space="preserve">[1] </w:t>
+                    </w:r>
+                  </w:p>
+                </w:tc>
+                <w:tc>
+                  <w:tcPr>
+                    <w:tcW w:w="0" w:type="auto"/>
+                    <w:hideMark/>
+                  </w:tcPr>
+                  <w:p>
+                    <w:pPr>
+                      <w:pStyle w:val="Bibliography"/>
+                      <w:rPr>
+                        <w:noProof/>
+                      </w:rPr>
+                    </w:pPr>
+                    <w:r>
+                      <w:rPr>
+                        <w:noProof/>
+                      </w:rPr>
+                      <w:t xml:space="preserve">Y. Koren, "Factorization Meets the Neighborhood a Multifaceted Collaborative Filtering Model," 2008. </w:t>
+                    </w:r>
+                  </w:p>
+                </w:tc>
+              </w:tr>
+              <w:tr>
+                <w:trPr>
+                  <w:divId w:val="1542550907"/>
+                  <w:tblCellSpacing w:w="15" w:type="dxa"/>
+                </w:trPr>
+                <w:tc>
+                  <w:tcPr>
+                    <w:tcW w:w="50" w:type="pct"/>
+                    <w:hideMark/>
+                  </w:tcPr>
+                  <w:p>
+                    <w:pPr>
+                      <w:pStyle w:val="Bibliography"/>
+                      <w:rPr>
+                        <w:noProof/>
+                      </w:rPr>
+                    </w:pPr>
+                    <w:r>
+                      <w:rPr>
+                        <w:noProof/>
+                      </w:rPr>
+                      <w:t xml:space="preserve">[2] </w:t>
+                    </w:r>
+                  </w:p>
+                </w:tc>
+                <w:tc>
+                  <w:tcPr>
+                    <w:tcW w:w="0" w:type="auto"/>
+                    <w:hideMark/>
+                  </w:tcPr>
+                  <w:p>
+                    <w:pPr>
+                      <w:pStyle w:val="Bibliography"/>
+                      <w:rPr>
+                        <w:noProof/>
+                      </w:rPr>
+                    </w:pPr>
+                    <w:r>
+                      <w:rPr>
+                        <w:noProof/>
+                      </w:rPr>
+                      <w:t xml:space="preserve">Aggrawal, Recommender Systems, Yorktown Heights, New York: Springer, 2016. </w:t>
+                    </w:r>
+                  </w:p>
+                </w:tc>
+              </w:tr>
+              <w:tr>
+                <w:trPr>
+                  <w:divId w:val="1542550907"/>
+                  <w:tblCellSpacing w:w="15" w:type="dxa"/>
+                </w:trPr>
+                <w:tc>
+                  <w:tcPr>
+                    <w:tcW w:w="50" w:type="pct"/>
+                    <w:hideMark/>
+                  </w:tcPr>
+                  <w:p>
+                    <w:pPr>
+                      <w:pStyle w:val="Bibliography"/>
+                      <w:rPr>
+                        <w:noProof/>
+                      </w:rPr>
+                    </w:pPr>
+                    <w:r>
+                      <w:rPr>
+                        <w:noProof/>
+                      </w:rPr>
+                      <w:t xml:space="preserve">[3] </w:t>
+                    </w:r>
+                  </w:p>
+                </w:tc>
+                <w:tc>
+                  <w:tcPr>
+                    <w:tcW w:w="0" w:type="auto"/>
+                    <w:hideMark/>
+                  </w:tcPr>
+                  <w:p>
+                    <w:pPr>
+                      <w:pStyle w:val="Bibliography"/>
+                      <w:rPr>
+                        <w:noProof/>
+                      </w:rPr>
+                    </w:pPr>
+                    <w:r>
+                      <w:rPr>
+                        <w:noProof/>
+                      </w:rPr>
+                      <w:t xml:space="preserve">Y. M. B. J. C. Daniel A. Galron, "Deep Item Based Collaborative Filtering for Sparse Implicit Feedback," 2018. </w:t>
+                    </w:r>
+                  </w:p>
+                </w:tc>
+              </w:tr>
+              <w:tr>
+                <w:trPr>
+                  <w:divId w:val="1542550907"/>
+                  <w:tblCellSpacing w:w="15" w:type="dxa"/>
+                </w:trPr>
+                <w:tc>
+                  <w:tcPr>
+                    <w:tcW w:w="50" w:type="pct"/>
+                    <w:hideMark/>
+                  </w:tcPr>
+                  <w:p>
+                    <w:pPr>
+                      <w:pStyle w:val="Bibliography"/>
+                      <w:rPr>
+                        <w:noProof/>
+                      </w:rPr>
+                    </w:pPr>
+                    <w:r>
+                      <w:rPr>
+                        <w:noProof/>
+                      </w:rPr>
+                      <w:t xml:space="preserve">[4] </w:t>
+                    </w:r>
+                  </w:p>
+                </w:tc>
+                <w:tc>
+                  <w:tcPr>
+                    <w:tcW w:w="0" w:type="auto"/>
+                    <w:hideMark/>
+                  </w:tcPr>
+                  <w:p>
+                    <w:pPr>
+                      <w:pStyle w:val="Bibliography"/>
+                      <w:rPr>
+                        <w:noProof/>
+                      </w:rPr>
+                    </w:pPr>
+                    <w:r>
+                      <w:rPr>
+                        <w:noProof/>
+                      </w:rPr>
+                      <w:t xml:space="preserve">H. S. S. Daniel D. Lee, "Algorithms for Non-Negative Matrix Factorization". </w:t>
+                    </w:r>
+                  </w:p>
+                </w:tc>
+              </w:tr>
+              <w:tr>
+                <w:trPr>
+                  <w:divId w:val="1542550907"/>
+                  <w:tblCellSpacing w:w="15" w:type="dxa"/>
+                </w:trPr>
+                <w:tc>
+                  <w:tcPr>
+                    <w:tcW w:w="50" w:type="pct"/>
+                    <w:hideMark/>
+                  </w:tcPr>
+                  <w:p>
+                    <w:pPr>
+                      <w:pStyle w:val="Bibliography"/>
+                      <w:rPr>
+                        <w:noProof/>
+                      </w:rPr>
+                    </w:pPr>
+                    <w:r>
+                      <w:rPr>
+                        <w:noProof/>
+                      </w:rPr>
+                      <w:t xml:space="preserve">[5] </w:t>
+                    </w:r>
+                  </w:p>
+                </w:tc>
+                <w:tc>
+                  <w:tcPr>
+                    <w:tcW w:w="0" w:type="auto"/>
+                    <w:hideMark/>
+                  </w:tcPr>
+                  <w:p>
+                    <w:pPr>
+                      <w:pStyle w:val="Bibliography"/>
+                      <w:rPr>
+                        <w:noProof/>
+                      </w:rPr>
+                    </w:pPr>
+                    <w:r>
+                      <w:rPr>
+                        <w:noProof/>
+                      </w:rPr>
+                      <w:t xml:space="preserve">I. P. D. T. Gabor Takacs, "Applications of the Conjugate Gradient Method for Implicit Feedback Collaborative Filtering," 2011. </w:t>
+                    </w:r>
+                  </w:p>
+                </w:tc>
+              </w:tr>
+              <w:tr>
+                <w:trPr>
+                  <w:divId w:val="1542550907"/>
+                  <w:tblCellSpacing w:w="15" w:type="dxa"/>
+                </w:trPr>
+                <w:tc>
+                  <w:tcPr>
+                    <w:tcW w:w="50" w:type="pct"/>
+                    <w:hideMark/>
+                  </w:tcPr>
+                  <w:p>
+                    <w:pPr>
+                      <w:pStyle w:val="Bibliography"/>
+                      <w:rPr>
+                        <w:noProof/>
+                      </w:rPr>
+                    </w:pPr>
+                    <w:r>
+                      <w:rPr>
+                        <w:noProof/>
+                      </w:rPr>
+                      <w:t xml:space="preserve">[6] </w:t>
+                    </w:r>
+                  </w:p>
+                </w:tc>
+                <w:tc>
+                  <w:tcPr>
+                    <w:tcW w:w="0" w:type="auto"/>
+                    <w:hideMark/>
+                  </w:tcPr>
+                  <w:p>
+                    <w:pPr>
+                      <w:pStyle w:val="Bibliography"/>
+                      <w:rPr>
+                        <w:noProof/>
+                      </w:rPr>
+                    </w:pPr>
+                    <w:r>
+                      <w:rPr>
+                        <w:noProof/>
+                      </w:rPr>
+                      <w:t xml:space="preserve">Y. Koren, "Factor in the Neighbors Scalable and Accurate Collaborative Filtering, Koren 2010," vol. 4, 2010. </w:t>
+                    </w:r>
+                  </w:p>
+                </w:tc>
+              </w:tr>
+              <w:tr>
+                <w:trPr>
+                  <w:divId w:val="1542550907"/>
+                  <w:tblCellSpacing w:w="15" w:type="dxa"/>
+                </w:trPr>
+                <w:tc>
+                  <w:tcPr>
+                    <w:tcW w:w="50" w:type="pct"/>
+                    <w:hideMark/>
+                  </w:tcPr>
+                  <w:p>
+                    <w:pPr>
+                      <w:pStyle w:val="Bibliography"/>
+                      <w:rPr>
+                        <w:noProof/>
+                      </w:rPr>
+                    </w:pPr>
+                    <w:r>
+                      <w:rPr>
+                        <w:noProof/>
+                      </w:rPr>
+                      <w:t xml:space="preserve">[7] </w:t>
+                    </w:r>
+                  </w:p>
+                </w:tc>
+                <w:tc>
+                  <w:tcPr>
+                    <w:tcW w:w="0" w:type="auto"/>
+                    <w:hideMark/>
+                  </w:tcPr>
+                  <w:p>
+                    <w:pPr>
+                      <w:pStyle w:val="Bibliography"/>
+                      <w:rPr>
+                        <w:noProof/>
+                      </w:rPr>
+                    </w:pPr>
+                    <w:r>
+                      <w:rPr>
+                        <w:noProof/>
+                      </w:rPr>
+                      <w:t xml:space="preserve">S. Postmus, </w:t>
+                    </w:r>
+                    <w:r>
+                      <w:rPr>
+                        <w:i/>
+                        <w:iCs/>
+                        <w:noProof/>
+                      </w:rPr>
+                      <w:t xml:space="preserve">Recommender System Techniques Applied to Netflix Movie Data, 2018, </w:t>
+                    </w:r>
+                    <w:r>
+                      <w:rPr>
+                        <w:noProof/>
+                      </w:rPr>
+                      <w:t xml:space="preserve">Amsterdam, 2018. </w:t>
+                    </w:r>
+                  </w:p>
+                </w:tc>
+              </w:tr>
+              <w:tr>
+                <w:trPr>
+                  <w:divId w:val="1542550907"/>
+                  <w:tblCellSpacing w:w="15" w:type="dxa"/>
+                </w:trPr>
+                <w:tc>
+                  <w:tcPr>
+                    <w:tcW w:w="50" w:type="pct"/>
+                    <w:hideMark/>
+                  </w:tcPr>
+                  <w:p>
+                    <w:pPr>
+                      <w:pStyle w:val="Bibliography"/>
+                      <w:rPr>
+                        <w:noProof/>
+                      </w:rPr>
+                    </w:pPr>
+                    <w:r>
+                      <w:rPr>
+                        <w:noProof/>
+                      </w:rPr>
+                      <w:t xml:space="preserve">[8] </w:t>
+                    </w:r>
+                  </w:p>
+                </w:tc>
+                <w:tc>
+                  <w:tcPr>
+                    <w:tcW w:w="0" w:type="auto"/>
+                    <w:hideMark/>
+                  </w:tcPr>
+                  <w:p>
+                    <w:pPr>
+                      <w:pStyle w:val="Bibliography"/>
+                      <w:rPr>
+                        <w:noProof/>
+                      </w:rPr>
+                    </w:pPr>
+                    <w:r>
+                      <w:rPr>
+                        <w:noProof/>
+                      </w:rPr>
+                      <w:t xml:space="preserve">Y. S. P. A. Prateek Sappadla, </w:t>
+                    </w:r>
+                    <w:r>
+                      <w:rPr>
+                        <w:i/>
+                        <w:iCs/>
+                        <w:noProof/>
+                      </w:rPr>
+                      <w:t xml:space="preserve">Movie Recommender System - Project Report, </w:t>
+                    </w:r>
+                    <w:r>
+                      <w:rPr>
+                        <w:noProof/>
+                      </w:rPr>
+                      <w:t xml:space="preserve">New York, New York, 2017. </w:t>
+                    </w:r>
+                  </w:p>
+                </w:tc>
+              </w:tr>
+              <w:tr>
+                <w:trPr>
+                  <w:divId w:val="1542550907"/>
+                  <w:tblCellSpacing w:w="15" w:type="dxa"/>
+                </w:trPr>
+                <w:tc>
+                  <w:tcPr>
+                    <w:tcW w:w="50" w:type="pct"/>
+                    <w:hideMark/>
+                  </w:tcPr>
+                  <w:p>
+                    <w:pPr>
+                      <w:pStyle w:val="Bibliography"/>
+                      <w:rPr>
+                        <w:noProof/>
+                      </w:rPr>
+                    </w:pPr>
+                    <w:r>
+                      <w:rPr>
+                        <w:noProof/>
+                      </w:rPr>
+                      <w:t xml:space="preserve">[9] </w:t>
+                    </w:r>
+                  </w:p>
+                </w:tc>
+                <w:tc>
+                  <w:tcPr>
+                    <w:tcW w:w="0" w:type="auto"/>
+                    <w:hideMark/>
+                  </w:tcPr>
+                  <w:p>
+                    <w:pPr>
+                      <w:pStyle w:val="Bibliography"/>
+                      <w:rPr>
+                        <w:noProof/>
+                      </w:rPr>
+                    </w:pPr>
+                    <w:r>
+                      <w:rPr>
+                        <w:noProof/>
+                      </w:rPr>
+                      <w:t xml:space="preserve">A. M. Ruslan Salakhutdinov, "Probabilistic Matrix Factorization". </w:t>
+                    </w:r>
+                  </w:p>
+                </w:tc>
+              </w:tr>
+              <w:tr>
+                <w:trPr>
+                  <w:divId w:val="1542550907"/>
+                  <w:tblCellSpacing w:w="15" w:type="dxa"/>
+                </w:trPr>
+                <w:tc>
+                  <w:tcPr>
+                    <w:tcW w:w="50" w:type="pct"/>
+                    <w:hideMark/>
+                  </w:tcPr>
+                  <w:p>
+                    <w:pPr>
+                      <w:pStyle w:val="Bibliography"/>
+                      <w:rPr>
+                        <w:noProof/>
+                      </w:rPr>
+                    </w:pPr>
+                    <w:r>
+                      <w:rPr>
+                        <w:noProof/>
+                      </w:rPr>
+                      <w:t xml:space="preserve">[10] </w:t>
+                    </w:r>
+                  </w:p>
+                </w:tc>
+                <w:tc>
+                  <w:tcPr>
+                    <w:tcW w:w="0" w:type="auto"/>
+                    <w:hideMark/>
+                  </w:tcPr>
+                  <w:p>
+                    <w:pPr>
+                      <w:pStyle w:val="Bibliography"/>
+                      <w:rPr>
+                        <w:noProof/>
+                      </w:rPr>
+                    </w:pPr>
+                    <w:r>
+                      <w:rPr>
+                        <w:noProof/>
+                      </w:rPr>
+                      <w:t xml:space="preserve">W. W. J. F. Sheng Wang, "Learning from Incomplete Ratings Using Non-negative Matrix Factorization". </w:t>
+                    </w:r>
+                  </w:p>
+                </w:tc>
+              </w:tr>
+              <w:tr>
+                <w:trPr>
+                  <w:divId w:val="1542550907"/>
+                  <w:tblCellSpacing w:w="15" w:type="dxa"/>
+                </w:trPr>
+                <w:tc>
+                  <w:tcPr>
+                    <w:tcW w:w="50" w:type="pct"/>
+                    <w:hideMark/>
+                  </w:tcPr>
+                  <w:p>
+                    <w:pPr>
+                      <w:pStyle w:val="Bibliography"/>
+                      <w:rPr>
+                        <w:noProof/>
+                      </w:rPr>
+                    </w:pPr>
+                    <w:r>
+                      <w:rPr>
+                        <w:noProof/>
+                      </w:rPr>
+                      <w:t xml:space="preserve">[11] </w:t>
+                    </w:r>
+                  </w:p>
+                </w:tc>
+                <w:tc>
+                  <w:tcPr>
+                    <w:tcW w:w="0" w:type="auto"/>
+                    <w:hideMark/>
+                  </w:tcPr>
+                  <w:p>
+                    <w:pPr>
+                      <w:pStyle w:val="Bibliography"/>
+                      <w:rPr>
+                        <w:noProof/>
+                      </w:rPr>
+                    </w:pPr>
+                    <w:r>
+                      <w:rPr>
+                        <w:noProof/>
+                      </w:rPr>
+                      <w:t xml:space="preserve">J. R. Shewchuk, "An Introduction to the Conjugate Gradient Method Without the Agonizing Pain," 1994. </w:t>
+                    </w:r>
+                  </w:p>
+                </w:tc>
+              </w:tr>
+              <w:tr>
+                <w:trPr>
+                  <w:divId w:val="1542550907"/>
+                  <w:tblCellSpacing w:w="15" w:type="dxa"/>
+                </w:trPr>
+                <w:tc>
+                  <w:tcPr>
+                    <w:tcW w:w="50" w:type="pct"/>
+                    <w:hideMark/>
+                  </w:tcPr>
+                  <w:p>
+                    <w:pPr>
+                      <w:pStyle w:val="Bibliography"/>
+                      <w:rPr>
+                        <w:noProof/>
+                      </w:rPr>
+                    </w:pPr>
+                    <w:r>
+                      <w:rPr>
+                        <w:noProof/>
+                      </w:rPr>
+                      <w:t xml:space="preserve">[12] </w:t>
+                    </w:r>
+                  </w:p>
+                </w:tc>
+                <w:tc>
+                  <w:tcPr>
+                    <w:tcW w:w="0" w:type="auto"/>
+                    <w:hideMark/>
+                  </w:tcPr>
+                  <w:p>
+                    <w:pPr>
+                      <w:pStyle w:val="Bibliography"/>
+                      <w:rPr>
+                        <w:noProof/>
+                      </w:rPr>
+                    </w:pPr>
+                    <w:r>
+                      <w:rPr>
+                        <w:noProof/>
+                      </w:rPr>
+                      <w:t xml:space="preserve">V.-T. Tran, "Dimensionality Reduction: SVD and its applications". </w:t>
+                    </w:r>
+                  </w:p>
+                </w:tc>
+              </w:tr>
+              <w:tr>
+                <w:trPr>
+                  <w:divId w:val="1542550907"/>
+                  <w:tblCellSpacing w:w="15" w:type="dxa"/>
+                </w:trPr>
+                <w:tc>
+                  <w:tcPr>
+                    <w:tcW w:w="50" w:type="pct"/>
+                    <w:hideMark/>
+                  </w:tcPr>
+                  <w:p>
+                    <w:pPr>
+                      <w:pStyle w:val="Bibliography"/>
+                      <w:rPr>
+                        <w:noProof/>
+                      </w:rPr>
+                    </w:pPr>
+                    <w:r>
+                      <w:rPr>
+                        <w:noProof/>
+                      </w:rPr>
+                      <w:t xml:space="preserve">[13] </w:t>
+                    </w:r>
+                  </w:p>
+                </w:tc>
+                <w:tc>
+                  <w:tcPr>
+                    <w:tcW w:w="0" w:type="auto"/>
+                    <w:hideMark/>
+                  </w:tcPr>
+                  <w:p>
+                    <w:pPr>
+                      <w:pStyle w:val="Bibliography"/>
+                      <w:rPr>
+                        <w:noProof/>
+                      </w:rPr>
+                    </w:pPr>
+                    <w:r>
+                      <w:rPr>
+                        <w:noProof/>
+                      </w:rPr>
+                      <w:t xml:space="preserve">R. B. C. V. Yehuda Koren, "Recommender-Systems-[Netflix]," 2009. </w:t>
+                    </w:r>
+                  </w:p>
+                </w:tc>
+              </w:tr>
+              <w:tr>
+                <w:trPr>
+                  <w:divId w:val="1542550907"/>
+                  <w:tblCellSpacing w:w="15" w:type="dxa"/>
+                </w:trPr>
+                <w:tc>
+                  <w:tcPr>
+                    <w:tcW w:w="50" w:type="pct"/>
+                    <w:hideMark/>
+                  </w:tcPr>
+                  <w:p>
+                    <w:pPr>
+                      <w:pStyle w:val="Bibliography"/>
+                      <w:rPr>
+                        <w:noProof/>
+                      </w:rPr>
+                    </w:pPr>
+                    <w:r>
+                      <w:rPr>
+                        <w:noProof/>
+                      </w:rPr>
+                      <w:t xml:space="preserve">[14] </w:t>
+                    </w:r>
+                  </w:p>
+                </w:tc>
+                <w:tc>
+                  <w:tcPr>
+                    <w:tcW w:w="0" w:type="auto"/>
+                    <w:hideMark/>
+                  </w:tcPr>
+                  <w:p>
+                    <w:pPr>
+                      <w:pStyle w:val="Bibliography"/>
+                      <w:rPr>
+                        <w:noProof/>
+                      </w:rPr>
+                    </w:pPr>
+                    <w:r>
+                      <w:rPr>
+                        <w:noProof/>
+                      </w:rPr>
+                      <w:t xml:space="preserve">S. M. Thomas George, "Scalable Collaborative Filtering Framework based on Co-clustering". </w:t>
+                    </w:r>
+                  </w:p>
+                </w:tc>
+              </w:tr>
+              <w:tr>
+                <w:trPr>
+                  <w:divId w:val="1542550907"/>
+                  <w:tblCellSpacing w:w="15" w:type="dxa"/>
+                </w:trPr>
+                <w:tc>
+                  <w:tcPr>
+                    <w:tcW w:w="50" w:type="pct"/>
+                    <w:hideMark/>
+                  </w:tcPr>
+                  <w:p>
+                    <w:pPr>
+                      <w:pStyle w:val="Bibliography"/>
+                      <w:rPr>
+                        <w:noProof/>
+                      </w:rPr>
+                    </w:pPr>
+                    <w:r>
+                      <w:rPr>
+                        <w:noProof/>
+                      </w:rPr>
+                      <w:t xml:space="preserve">[15] </w:t>
+                    </w:r>
+                  </w:p>
+                </w:tc>
+                <w:tc>
+                  <w:tcPr>
+                    <w:tcW w:w="0" w:type="auto"/>
+                    <w:hideMark/>
+                  </w:tcPr>
+                  <w:p>
+                    <w:pPr>
+                      <w:pStyle w:val="Bibliography"/>
+                      <w:rPr>
+                        <w:noProof/>
+                      </w:rPr>
+                    </w:pPr>
+                    <w:r>
+                      <w:rPr>
+                        <w:noProof/>
+                      </w:rPr>
+                      <w:t xml:space="preserve">A. M. Daniel Lemire, "Slope One Predictors for Online Rating-Based Collaborative Filtering," </w:t>
+                    </w:r>
+                    <w:r>
+                      <w:rPr>
+                        <w:i/>
+                        <w:iCs/>
+                        <w:noProof/>
+                      </w:rPr>
+                      <w:t xml:space="preserve">arXiv, </w:t>
+                    </w:r>
+                    <w:r>
+                      <w:rPr>
+                        <w:noProof/>
+                      </w:rPr>
+                      <w:t xml:space="preserve">2008. </w:t>
+                    </w:r>
+                  </w:p>
+                </w:tc>
+              </w:tr>
+              <w:tr>
+                <w:trPr>
+                  <w:divId w:val="1542550907"/>
+                  <w:tblCellSpacing w:w="15" w:type="dxa"/>
+                </w:trPr>
+                <w:tc>
+                  <w:tcPr>
+                    <w:tcW w:w="50" w:type="pct"/>
+                    <w:hideMark/>
+                  </w:tcPr>
+                  <w:p>
+                    <w:pPr>
+                      <w:pStyle w:val="Bibliography"/>
+                      <w:rPr>
+                        <w:noProof/>
+                      </w:rPr>
+                    </w:pPr>
+                    <w:r>
+                      <w:rPr>
+                        <w:noProof/>
+                      </w:rPr>
+                      <w:t xml:space="preserve">[16] </w:t>
+                    </w:r>
+                  </w:p>
+                </w:tc>
+                <w:tc>
+                  <w:tcPr>
+                    <w:tcW w:w="0" w:type="auto"/>
+                    <w:hideMark/>
+                  </w:tcPr>
+                  <w:p>
+                    <w:pPr>
+                      <w:pStyle w:val="Bibliography"/>
+                      <w:rPr>
+                        <w:noProof/>
+                      </w:rPr>
+                    </w:pPr>
+                    <w:r>
+                      <w:rPr>
+                        <w:noProof/>
+                      </w:rPr>
+                      <w:t xml:space="preserve">H.-C. C. F. M. L. Robert H. Sues, "Stochastic Pre Conditioned Conjugate Gradient Method," </w:t>
+                    </w:r>
+                    <w:r>
+                      <w:rPr>
+                        <w:i/>
+                        <w:iCs/>
+                        <w:noProof/>
+                      </w:rPr>
+                      <w:t xml:space="preserve">Probabilistic Engineering Mechanics, </w:t>
+                    </w:r>
+                    <w:r>
+                      <w:rPr>
+                        <w:noProof/>
+                      </w:rPr>
+                      <w:t xml:space="preserve">pp. 175-182, 1992. </w:t>
+                    </w:r>
+                  </w:p>
+                </w:tc>
+              </w:tr>
+              <w:tr>
+                <w:trPr>
+                  <w:divId w:val="1542550907"/>
+                  <w:tblCellSpacing w:w="15" w:type="dxa"/>
+                </w:trPr>
+                <w:tc>
+                  <w:tcPr>
+                    <w:tcW w:w="50" w:type="pct"/>
+                    <w:hideMark/>
+                  </w:tcPr>
+                  <w:p>
+                    <w:pPr>
+                      <w:pStyle w:val="Bibliography"/>
+                      <w:rPr>
+                        <w:noProof/>
+                      </w:rPr>
+                    </w:pPr>
+                    <w:r>
+                      <w:rPr>
+                        <w:noProof/>
+                      </w:rPr>
+                      <w:t xml:space="preserve">[17] </w:t>
+                    </w:r>
+                  </w:p>
+                </w:tc>
+                <w:tc>
+                  <w:tcPr>
+                    <w:tcW w:w="0" w:type="auto"/>
+                    <w:hideMark/>
+                  </w:tcPr>
+                  <w:p>
+                    <w:pPr>
+                      <w:pStyle w:val="Bibliography"/>
+                      <w:rPr>
+                        <w:noProof/>
+                      </w:rPr>
+                    </w:pPr>
+                    <w:r>
+                      <w:rPr>
+                        <w:noProof/>
+                      </w:rPr>
+                      <w:t xml:space="preserve">Y. Koren, "The BellKor Solution to the Netflix Grand Prize," 2009. </w:t>
+                    </w:r>
+                  </w:p>
+                </w:tc>
+              </w:tr>
+              <w:tr>
+                <w:trPr>
+                  <w:divId w:val="1542550907"/>
+                  <w:tblCellSpacing w:w="15" w:type="dxa"/>
+                </w:trPr>
+                <w:tc>
+                  <w:tcPr>
+                    <w:tcW w:w="50" w:type="pct"/>
+                    <w:hideMark/>
+                  </w:tcPr>
+                  <w:p>
+                    <w:pPr>
+                      <w:pStyle w:val="Bibliography"/>
+                      <w:rPr>
+                        <w:noProof/>
+                      </w:rPr>
+                    </w:pPr>
+                    <w:r>
+                      <w:rPr>
+                        <w:noProof/>
+                      </w:rPr>
+                      <w:t xml:space="preserve">[18] </w:t>
+                    </w:r>
+                  </w:p>
+                </w:tc>
+                <w:tc>
+                  <w:tcPr>
+                    <w:tcW w:w="0" w:type="auto"/>
+                    <w:hideMark/>
+                  </w:tcPr>
+                  <w:p>
+                    <w:pPr>
+                      <w:pStyle w:val="Bibliography"/>
+                      <w:rPr>
+                        <w:noProof/>
+                      </w:rPr>
+                    </w:pPr>
+                    <w:r>
+                      <w:rPr>
+                        <w:noProof/>
+                      </w:rPr>
+                      <w:t xml:space="preserve">M. J. Andres Toscher, </w:t>
+                    </w:r>
+                    <w:r>
+                      <w:rPr>
+                        <w:i/>
+                        <w:iCs/>
+                        <w:noProof/>
+                      </w:rPr>
+                      <w:t xml:space="preserve">The BigChaos Solution to the Netflix Grand Prize, </w:t>
+                    </w:r>
+                    <w:r>
+                      <w:rPr>
+                        <w:noProof/>
+                      </w:rPr>
+                      <w:t xml:space="preserve">2009. </w:t>
+                    </w:r>
+                  </w:p>
+                </w:tc>
+              </w:tr>
+              <w:tr>
+                <w:trPr>
+                  <w:divId w:val="1542550907"/>
+                  <w:tblCellSpacing w:w="15" w:type="dxa"/>
+                </w:trPr>
+                <w:tc>
+                  <w:tcPr>
+                    <w:tcW w:w="50" w:type="pct"/>
+                    <w:hideMark/>
+                  </w:tcPr>
+                  <w:p>
+                    <w:pPr>
+                      <w:pStyle w:val="Bibliography"/>
+                      <w:rPr>
+                        <w:noProof/>
+                      </w:rPr>
+                    </w:pPr>
+                    <w:r>
+                      <w:rPr>
+                        <w:noProof/>
+                      </w:rPr>
+                      <w:t xml:space="preserve">[19] </w:t>
+                    </w:r>
+                  </w:p>
+                </w:tc>
+                <w:tc>
+                  <w:tcPr>
+                    <w:tcW w:w="0" w:type="auto"/>
+                    <w:hideMark/>
+                  </w:tcPr>
+                  <w:p>
+                    <w:pPr>
+                      <w:pStyle w:val="Bibliography"/>
+                      <w:rPr>
+                        <w:noProof/>
+                      </w:rPr>
+                    </w:pPr>
+                    <w:r>
+                      <w:rPr>
+                        <w:noProof/>
+                      </w:rPr>
+                      <w:t xml:space="preserve">M. C. Martin Piotte, </w:t>
+                    </w:r>
+                    <w:r>
+                      <w:rPr>
+                        <w:i/>
+                        <w:iCs/>
+                        <w:noProof/>
+                      </w:rPr>
+                      <w:t xml:space="preserve">The Pragmatic Theory Solution to the Netflix Grand Prize, 2009.pdf, </w:t>
+                    </w:r>
+                    <w:r>
+                      <w:rPr>
+                        <w:noProof/>
+                      </w:rPr>
+                      <w:t xml:space="preserve">2009. </w:t>
+                    </w:r>
+                  </w:p>
+                </w:tc>
+              </w:tr>
+            </w:tbl>
+            <w:p>
+              <w:pPr>
+                <w:divId w:val="1542550907"/>
                 <w:rPr>
-                  <w:b/>
-                  <w:bCs/>
                   <w:noProof/>
                 </w:rPr>
-                <w:t>There are no sources in the current document.</w:t>
-              </w:r>
+              </w:pPr>
+            </w:p>
+            <w:p>
               <w:r>
                 <w:rPr>
                   <w:b/>
@@ -1149,20 +2830,7 @@
         </w:sdt>
       </w:sdtContent>
     </w:sdt>
-    <w:p>
-      <w:pPr>
-        <w:widowControl w:val="0"/>
-        <w:autoSpaceDE w:val="0"/>
-        <w:autoSpaceDN w:val="0"/>
-        <w:adjustRightInd w:val="0"/>
-        <w:spacing w:before="120" w:line="226" w:lineRule="auto"/>
-        <w:jc w:val="both"/>
-        <w:rPr>
-          <w:spacing w:val="5"/>
-          <w:kern w:val="1"/>
-        </w:rPr>
-      </w:pPr>
-    </w:p>
+    <w:p/>
     <w:sectPr>
       <w:pgSz w:w="12240" w:h="15840"/>
       <w:pgMar w:top="1440" w:right="2160" w:bottom="1440" w:left="2160" w:header="720" w:footer="720" w:gutter="0"/>
@@ -1791,6 +3459,92 @@
     </w:lvl>
   </w:abstractNum>
   <w:abstractNum w:abstractNumId="6" w15:restartNumberingAfterBreak="0">
+    <w:nsid w:val="215F6769"/>
+    <w:multiLevelType w:val="hybridMultilevel"/>
+    <w:tmpl w:val="C958DEDA"/>
+    <w:lvl w:ilvl="0" w:tplc="0409000F">
+      <w:start w:val="1"/>
+      <w:numFmt w:val="decimal"/>
+      <w:lvlText w:val="%1."/>
+      <w:lvlJc w:val="left"/>
+      <w:pPr>
+        <w:ind w:left="720" w:hanging="360"/>
+      </w:pPr>
+    </w:lvl>
+    <w:lvl w:ilvl="1" w:tplc="04090019" w:tentative="1">
+      <w:start w:val="1"/>
+      <w:numFmt w:val="lowerLetter"/>
+      <w:lvlText w:val="%2."/>
+      <w:lvlJc w:val="left"/>
+      <w:pPr>
+        <w:ind w:left="1440" w:hanging="360"/>
+      </w:pPr>
+    </w:lvl>
+    <w:lvl w:ilvl="2" w:tplc="0409001B" w:tentative="1">
+      <w:start w:val="1"/>
+      <w:numFmt w:val="lowerRoman"/>
+      <w:lvlText w:val="%3."/>
+      <w:lvlJc w:val="right"/>
+      <w:pPr>
+        <w:ind w:left="2160" w:hanging="180"/>
+      </w:pPr>
+    </w:lvl>
+    <w:lvl w:ilvl="3" w:tplc="0409000F" w:tentative="1">
+      <w:start w:val="1"/>
+      <w:numFmt w:val="decimal"/>
+      <w:lvlText w:val="%4."/>
+      <w:lvlJc w:val="left"/>
+      <w:pPr>
+        <w:ind w:left="2880" w:hanging="360"/>
+      </w:pPr>
+    </w:lvl>
+    <w:lvl w:ilvl="4" w:tplc="04090019" w:tentative="1">
+      <w:start w:val="1"/>
+      <w:numFmt w:val="lowerLetter"/>
+      <w:lvlText w:val="%5."/>
+      <w:lvlJc w:val="left"/>
+      <w:pPr>
+        <w:ind w:left="3600" w:hanging="360"/>
+      </w:pPr>
+    </w:lvl>
+    <w:lvl w:ilvl="5" w:tplc="0409001B" w:tentative="1">
+      <w:start w:val="1"/>
+      <w:numFmt w:val="lowerRoman"/>
+      <w:lvlText w:val="%6."/>
+      <w:lvlJc w:val="right"/>
+      <w:pPr>
+        <w:ind w:left="4320" w:hanging="180"/>
+      </w:pPr>
+    </w:lvl>
+    <w:lvl w:ilvl="6" w:tplc="0409000F" w:tentative="1">
+      <w:start w:val="1"/>
+      <w:numFmt w:val="decimal"/>
+      <w:lvlText w:val="%7."/>
+      <w:lvlJc w:val="left"/>
+      <w:pPr>
+        <w:ind w:left="5040" w:hanging="360"/>
+      </w:pPr>
+    </w:lvl>
+    <w:lvl w:ilvl="7" w:tplc="04090019" w:tentative="1">
+      <w:start w:val="1"/>
+      <w:numFmt w:val="lowerLetter"/>
+      <w:lvlText w:val="%8."/>
+      <w:lvlJc w:val="left"/>
+      <w:pPr>
+        <w:ind w:left="5760" w:hanging="360"/>
+      </w:pPr>
+    </w:lvl>
+    <w:lvl w:ilvl="8" w:tplc="0409001B" w:tentative="1">
+      <w:start w:val="1"/>
+      <w:numFmt w:val="lowerRoman"/>
+      <w:lvlText w:val="%9."/>
+      <w:lvlJc w:val="right"/>
+      <w:pPr>
+        <w:ind w:left="6480" w:hanging="180"/>
+      </w:pPr>
+    </w:lvl>
+  </w:abstractNum>
+  <w:abstractNum w:abstractNumId="7" w15:restartNumberingAfterBreak="0">
     <w:nsid w:val="335505F0"/>
     <w:multiLevelType w:val="hybridMultilevel"/>
     <w:tmpl w:val="6B8EAFD0"/>
@@ -1902,7 +3656,93 @@
       </w:rPr>
     </w:lvl>
   </w:abstractNum>
-  <w:abstractNum w:abstractNumId="7" w15:restartNumberingAfterBreak="0">
+  <w:abstractNum w:abstractNumId="8" w15:restartNumberingAfterBreak="0">
+    <w:nsid w:val="3E753ED8"/>
+    <w:multiLevelType w:val="hybridMultilevel"/>
+    <w:tmpl w:val="45809A4A"/>
+    <w:lvl w:ilvl="0" w:tplc="0409000F">
+      <w:start w:val="1"/>
+      <w:numFmt w:val="decimal"/>
+      <w:lvlText w:val="%1."/>
+      <w:lvlJc w:val="left"/>
+      <w:pPr>
+        <w:ind w:left="720" w:hanging="360"/>
+      </w:pPr>
+    </w:lvl>
+    <w:lvl w:ilvl="1" w:tplc="04090019" w:tentative="1">
+      <w:start w:val="1"/>
+      <w:numFmt w:val="lowerLetter"/>
+      <w:lvlText w:val="%2."/>
+      <w:lvlJc w:val="left"/>
+      <w:pPr>
+        <w:ind w:left="1440" w:hanging="360"/>
+      </w:pPr>
+    </w:lvl>
+    <w:lvl w:ilvl="2" w:tplc="0409001B" w:tentative="1">
+      <w:start w:val="1"/>
+      <w:numFmt w:val="lowerRoman"/>
+      <w:lvlText w:val="%3."/>
+      <w:lvlJc w:val="right"/>
+      <w:pPr>
+        <w:ind w:left="2160" w:hanging="180"/>
+      </w:pPr>
+    </w:lvl>
+    <w:lvl w:ilvl="3" w:tplc="0409000F" w:tentative="1">
+      <w:start w:val="1"/>
+      <w:numFmt w:val="decimal"/>
+      <w:lvlText w:val="%4."/>
+      <w:lvlJc w:val="left"/>
+      <w:pPr>
+        <w:ind w:left="2880" w:hanging="360"/>
+      </w:pPr>
+    </w:lvl>
+    <w:lvl w:ilvl="4" w:tplc="04090019" w:tentative="1">
+      <w:start w:val="1"/>
+      <w:numFmt w:val="lowerLetter"/>
+      <w:lvlText w:val="%5."/>
+      <w:lvlJc w:val="left"/>
+      <w:pPr>
+        <w:ind w:left="3600" w:hanging="360"/>
+      </w:pPr>
+    </w:lvl>
+    <w:lvl w:ilvl="5" w:tplc="0409001B" w:tentative="1">
+      <w:start w:val="1"/>
+      <w:numFmt w:val="lowerRoman"/>
+      <w:lvlText w:val="%6."/>
+      <w:lvlJc w:val="right"/>
+      <w:pPr>
+        <w:ind w:left="4320" w:hanging="180"/>
+      </w:pPr>
+    </w:lvl>
+    <w:lvl w:ilvl="6" w:tplc="0409000F" w:tentative="1">
+      <w:start w:val="1"/>
+      <w:numFmt w:val="decimal"/>
+      <w:lvlText w:val="%7."/>
+      <w:lvlJc w:val="left"/>
+      <w:pPr>
+        <w:ind w:left="5040" w:hanging="360"/>
+      </w:pPr>
+    </w:lvl>
+    <w:lvl w:ilvl="7" w:tplc="04090019" w:tentative="1">
+      <w:start w:val="1"/>
+      <w:numFmt w:val="lowerLetter"/>
+      <w:lvlText w:val="%8."/>
+      <w:lvlJc w:val="left"/>
+      <w:pPr>
+        <w:ind w:left="5760" w:hanging="360"/>
+      </w:pPr>
+    </w:lvl>
+    <w:lvl w:ilvl="8" w:tplc="0409001B" w:tentative="1">
+      <w:start w:val="1"/>
+      <w:numFmt w:val="lowerRoman"/>
+      <w:lvlText w:val="%9."/>
+      <w:lvlJc w:val="right"/>
+      <w:pPr>
+        <w:ind w:left="6480" w:hanging="180"/>
+      </w:pPr>
+    </w:lvl>
+  </w:abstractNum>
+  <w:abstractNum w:abstractNumId="9" w15:restartNumberingAfterBreak="0">
     <w:nsid w:val="603E0282"/>
     <w:multiLevelType w:val="hybridMultilevel"/>
     <w:tmpl w:val="AEC8B0D8"/>
@@ -2015,7 +3855,7 @@
       </w:rPr>
     </w:lvl>
   </w:abstractNum>
-  <w:abstractNum w:abstractNumId="8" w15:restartNumberingAfterBreak="0">
+  <w:abstractNum w:abstractNumId="10" w15:restartNumberingAfterBreak="0">
     <w:nsid w:val="61891B7F"/>
     <w:multiLevelType w:val="hybridMultilevel"/>
     <w:tmpl w:val="D474EF28"/>
@@ -2126,7 +3966,7 @@
       </w:rPr>
     </w:lvl>
   </w:abstractNum>
-  <w:abstractNum w:abstractNumId="9" w15:restartNumberingAfterBreak="0">
+  <w:abstractNum w:abstractNumId="11" w15:restartNumberingAfterBreak="0">
     <w:nsid w:val="6B001E3A"/>
     <w:multiLevelType w:val="hybridMultilevel"/>
     <w:tmpl w:val="B8BC9BCE"/>
@@ -2239,7 +4079,7 @@
       </w:rPr>
     </w:lvl>
   </w:abstractNum>
-  <w:abstractNum w:abstractNumId="10" w15:restartNumberingAfterBreak="0">
+  <w:abstractNum w:abstractNumId="12" w15:restartNumberingAfterBreak="0">
     <w:nsid w:val="752854F8"/>
     <w:multiLevelType w:val="hybridMultilevel"/>
     <w:tmpl w:val="DAA467B6"/>
@@ -2352,7 +4192,7 @@
       </w:rPr>
     </w:lvl>
   </w:abstractNum>
-  <w:abstractNum w:abstractNumId="11" w15:restartNumberingAfterBreak="0">
+  <w:abstractNum w:abstractNumId="13" w15:restartNumberingAfterBreak="0">
     <w:nsid w:val="7BBF2354"/>
     <w:multiLevelType w:val="hybridMultilevel"/>
     <w:tmpl w:val="26584CA6"/>
@@ -2478,28 +4318,34 @@
     <w:abstractNumId w:val="3"/>
   </w:num>
   <w:num w:numId="5">
-    <w:abstractNumId w:val="8"/>
+    <w:abstractNumId w:val="10"/>
   </w:num>
   <w:num w:numId="6">
-    <w:abstractNumId w:val="10"/>
+    <w:abstractNumId w:val="12"/>
   </w:num>
   <w:num w:numId="7">
-    <w:abstractNumId w:val="6"/>
+    <w:abstractNumId w:val="7"/>
   </w:num>
   <w:num w:numId="8">
     <w:abstractNumId w:val="4"/>
   </w:num>
   <w:num w:numId="9">
-    <w:abstractNumId w:val="9"/>
+    <w:abstractNumId w:val="11"/>
   </w:num>
   <w:num w:numId="10">
-    <w:abstractNumId w:val="11"/>
+    <w:abstractNumId w:val="13"/>
   </w:num>
   <w:num w:numId="11">
     <w:abstractNumId w:val="5"/>
   </w:num>
   <w:num w:numId="12">
-    <w:abstractNumId w:val="7"/>
+    <w:abstractNumId w:val="9"/>
+  </w:num>
+  <w:num w:numId="13">
+    <w:abstractNumId w:val="8"/>
+  </w:num>
+  <w:num w:numId="14">
+    <w:abstractNumId w:val="6"/>
   </w:num>
 </w:numbering>
 </file>
@@ -2621,6 +4467,7 @@
     <w:lsdException w:name="HTML Sample" w:semiHidden="1" w:unhideWhenUsed="1"/>
     <w:lsdException w:name="HTML Typewriter" w:semiHidden="1" w:unhideWhenUsed="1"/>
     <w:lsdException w:name="HTML Variable" w:semiHidden="1" w:unhideWhenUsed="1"/>
+    <w:lsdException w:name="Normal Table" w:semiHidden="1" w:unhideWhenUsed="1"/>
     <w:lsdException w:name="annotation subject" w:semiHidden="1" w:unhideWhenUsed="1"/>
     <w:lsdException w:name="No List" w:semiHidden="1" w:unhideWhenUsed="1"/>
     <w:lsdException w:name="Outline List 1" w:semiHidden="1" w:unhideWhenUsed="1"/>
@@ -2667,8 +4514,10 @@
     <w:lsdException w:name="Table Subtle 2" w:semiHidden="1" w:unhideWhenUsed="1"/>
     <w:lsdException w:name="Table Web 1" w:semiHidden="1" w:unhideWhenUsed="1"/>
     <w:lsdException w:name="Table Web 2" w:semiHidden="1" w:unhideWhenUsed="1"/>
+    <w:lsdException w:name="Table Web 3" w:semiHidden="1" w:unhideWhenUsed="1"/>
     <w:lsdException w:name="Balloon Text" w:semiHidden="1" w:unhideWhenUsed="1"/>
     <w:lsdException w:name="Table Grid" w:uiPriority="59"/>
+    <w:lsdException w:name="Table Theme" w:semiHidden="1" w:unhideWhenUsed="1"/>
     <w:lsdException w:name="Placeholder Text" w:semiHidden="1"/>
     <w:lsdException w:name="No Spacing" w:uiPriority="1" w:qFormat="1"/>
     <w:lsdException w:name="Light Shading" w:uiPriority="60"/>
@@ -3038,6 +4887,25 @@
       <w:shd w:val="clear" w:color="auto" w:fill="E1DFDD"/>
     </w:rPr>
   </w:style>
+  <w:style w:type="paragraph" w:styleId="Bibliography">
+    <w:name w:val="Bibliography"/>
+    <w:basedOn w:val="Normal"/>
+    <w:next w:val="Normal"/>
+    <w:uiPriority w:val="37"/>
+    <w:unhideWhenUsed/>
+    <w:rsid w:val="00E91AFA"/>
+  </w:style>
+  <w:style w:type="paragraph" w:styleId="ListParagraph">
+    <w:name w:val="List Paragraph"/>
+    <w:basedOn w:val="Normal"/>
+    <w:uiPriority w:val="34"/>
+    <w:qFormat/>
+    <w:rsid w:val="002E0D46"/>
+    <w:pPr>
+      <w:ind w:left="720"/>
+      <w:contextualSpacing/>
+    </w:pPr>
+  </w:style>
 </w:styles>
 </file>
 
@@ -3362,11 +5230,392 @@
 </file>
 
 <file path=customXml/item1.xml><?xml version="1.0" encoding="utf-8"?>
-<b:Sources xmlns:b="http://schemas.openxmlformats.org/officeDocument/2006/bibliography" xmlns="http://schemas.openxmlformats.org/officeDocument/2006/bibliography" SelectedStyle="/APASixthEditionOfficeOnline.xsl" StyleName="APA" Version="6"/>
+<b:Sources xmlns:b="http://schemas.openxmlformats.org/officeDocument/2006/bibliography" xmlns="http://schemas.openxmlformats.org/officeDocument/2006/bibliography" SelectedStyle="/IEEE2006OfficeOnline.xsl" StyleName="IEEE" Version="2006">
+  <b:Source>
+    <b:Tag>Agg16</b:Tag>
+    <b:SourceType>Book</b:SourceType>
+    <b:Guid>{0453E12E-0667-784E-BC72-0A4CFC9F271E}</b:Guid>
+    <b:Author>
+      <b:Author>
+        <b:NameList>
+          <b:Person>
+            <b:Last>Aggrawal</b:Last>
+          </b:Person>
+        </b:NameList>
+      </b:Author>
+    </b:Author>
+    <b:Title>Recommender Systems</b:Title>
+    <b:City>Yorktown Heights</b:City>
+    <b:Publisher>Springer</b:Publisher>
+    <b:Year>2016</b:Year>
+    <b:StateProvince>New York</b:StateProvince>
+    <b:CountryRegion>USA</b:CountryRegion>
+    <b:RefOrder>2</b:RefOrder>
+  </b:Source>
+  <b:Source>
+    <b:Tag>Dan18</b:Tag>
+    <b:SourceType>JournalArticle</b:SourceType>
+    <b:Guid>{CC78E7D3-6CF5-4843-8A48-F4EAE2D0C564}</b:Guid>
+    <b:Author>
+      <b:Author>
+        <b:NameList>
+          <b:Person>
+            <b:Last>Daniel A. Galron</b:Last>
+            <b:First>Yuri</b:First>
+            <b:Middle>M. Brovman, Jin Chung</b:Middle>
+          </b:Person>
+        </b:NameList>
+      </b:Author>
+    </b:Author>
+    <b:Title>Deep Item Based Collaborative Filtering for Sparse Implicit Feedback</b:Title>
+    <b:City>New York</b:City>
+    <b:Publisher>arXiv</b:Publisher>
+    <b:Year>2018</b:Year>
+    <b:StateProvince>New York</b:StateProvince>
+    <b:CountryRegion>USA</b:CountryRegion>
+    <b:RefOrder>3</b:RefOrder>
+  </b:Source>
+  <b:Source>
+    <b:Tag>Dan</b:Tag>
+    <b:SourceType>JournalArticle</b:SourceType>
+    <b:Guid>{02358E53-FDE0-D841-BD63-35887983FA0A}</b:Guid>
+    <b:Author>
+      <b:Author>
+        <b:NameList>
+          <b:Person>
+            <b:Last>Daniel D. Lee</b:Last>
+            <b:First>H.</b:First>
+            <b:Middle>Sebastian Seung</b:Middle>
+          </b:Person>
+        </b:NameList>
+      </b:Author>
+    </b:Author>
+    <b:Title>Algorithms for Non-Negative Matrix Factorization</b:Title>
+    <b:City>Murray Hill</b:City>
+    <b:StateProvince>NJ</b:StateProvince>
+    <b:CountryRegion>USA</b:CountryRegion>
+    <b:RefOrder>4</b:RefOrder>
+  </b:Source>
+  <b:Source>
+    <b:Tag>Gab11</b:Tag>
+    <b:SourceType>JournalArticle</b:SourceType>
+    <b:Guid>{028B658C-B951-9C42-BEF7-D2AF91515ED8}</b:Guid>
+    <b:Author>
+      <b:Author>
+        <b:NameList>
+          <b:Person>
+            <b:Last>Gabor Takacs</b:Last>
+            <b:First>Istvan</b:First>
+            <b:Middle>Pilaszy, Domonkos Tikk</b:Middle>
+          </b:Person>
+        </b:NameList>
+      </b:Author>
+    </b:Author>
+    <b:Title>Applications of the Conjugate Gradient Method for Implicit Feedback Collaborative Filtering</b:Title>
+    <b:City>Gyor</b:City>
+    <b:Year>2011</b:Year>
+    <b:CountryRegion>Hungary</b:CountryRegion>
+    <b:RefOrder>5</b:RefOrder>
+  </b:Source>
+  <b:Source>
+    <b:Tag>Kor10</b:Tag>
+    <b:SourceType>JournalArticle</b:SourceType>
+    <b:Guid>{AFE67F5F-0936-F049-A33D-056E31982FA4}</b:Guid>
+    <b:Author>
+      <b:Author>
+        <b:NameList>
+          <b:Person>
+            <b:Last>Koren</b:Last>
+            <b:First>Yehuda</b:First>
+          </b:Person>
+        </b:NameList>
+      </b:Author>
+    </b:Author>
+    <b:Title>Factor in the Neighbors Scalable and Accurate Collaborative Filtering, Koren 2010</b:Title>
+    <b:Publisher>ACM Transactions on Knowledge Discovery from Data</b:Publisher>
+    <b:Year>2010</b:Year>
+    <b:Volume>4</b:Volume>
+    <b:RefOrder>6</b:RefOrder>
+  </b:Source>
+  <b:Source>
+    <b:Tag>Yeh08</b:Tag>
+    <b:SourceType>JournalArticle</b:SourceType>
+    <b:Guid>{36909A79-D70C-2B41-9AC8-6DDF0D8E6134}</b:Guid>
+    <b:Author>
+      <b:Author>
+        <b:NameList>
+          <b:Person>
+            <b:Last>Koren</b:Last>
+            <b:First>Yehuda</b:First>
+          </b:Person>
+        </b:NameList>
+      </b:Author>
+    </b:Author>
+    <b:Title>Factorization Meets the Neighborhood a Multifaceted Collaborative Filtering Model</b:Title>
+    <b:Year>2008</b:Year>
+    <b:RefOrder>1</b:RefOrder>
+  </b:Source>
+  <b:Source>
+    <b:Tag>Pos18</b:Tag>
+    <b:SourceType>Misc</b:SourceType>
+    <b:Guid>{D82290C0-310A-DD4D-B685-9E4BE05E31CD}</b:Guid>
+    <b:Author>
+      <b:Author>
+        <b:NameList>
+          <b:Person>
+            <b:Last>Postmus</b:Last>
+            <b:First>Steven</b:First>
+          </b:Person>
+        </b:NameList>
+      </b:Author>
+    </b:Author>
+    <b:Title>Recommender System Techniques Applied to Netflix Movie Data, 2018</b:Title>
+    <b:City>Amsterdam</b:City>
+    <b:Year>2018</b:Year>
+    <b:CountryRegion>Netherlands</b:CountryRegion>
+    <b:RefOrder>7</b:RefOrder>
+  </b:Source>
+  <b:Source>
+    <b:Tag>Pra17</b:Tag>
+    <b:SourceType>Misc</b:SourceType>
+    <b:Guid>{558F7C43-ADDF-5C47-BBA3-53FB72A0D090}</b:Guid>
+    <b:Author>
+      <b:Author>
+        <b:NameList>
+          <b:Person>
+            <b:Last>Prateek Sappadla</b:Last>
+            <b:First>Yash</b:First>
+            <b:Middle>Sadhwani, Pranit Arora</b:Middle>
+          </b:Person>
+        </b:NameList>
+      </b:Author>
+    </b:Author>
+    <b:Title>Movie Recommender System - Project Report</b:Title>
+    <b:City>New York</b:City>
+    <b:Year>2017</b:Year>
+    <b:StateProvince>New York</b:StateProvince>
+    <b:CountryRegion>USA</b:CountryRegion>
+    <b:RefOrder>8</b:RefOrder>
+  </b:Source>
+  <b:Source>
+    <b:Tag>Rus</b:Tag>
+    <b:SourceType>JournalArticle</b:SourceType>
+    <b:Guid>{EF8A933B-9E5C-D74D-8CEA-C7C076693F88}</b:Guid>
+    <b:Author>
+      <b:Author>
+        <b:NameList>
+          <b:Person>
+            <b:Last>Ruslan Salakhutdinov</b:Last>
+            <b:First>Andriy</b:First>
+            <b:Middle>Mnih</b:Middle>
+          </b:Person>
+        </b:NameList>
+      </b:Author>
+    </b:Author>
+    <b:Title>Probabilistic Matrix Factorization</b:Title>
+    <b:City>Toronto</b:City>
+    <b:CountryRegion>Canada</b:CountryRegion>
+    <b:RefOrder>9</b:RefOrder>
+  </b:Source>
+  <b:Source>
+    <b:Tag>She</b:Tag>
+    <b:SourceType>JournalArticle</b:SourceType>
+    <b:Guid>{0DDAFEA1-12E3-854D-BAEE-DC0E2E04605C}</b:Guid>
+    <b:Author>
+      <b:Author>
+        <b:NameList>
+          <b:Person>
+            <b:Last>Sheng Wang</b:Last>
+            <b:First>Weihong</b:First>
+            <b:Middle>Wang, James Ford</b:Middle>
+          </b:Person>
+        </b:NameList>
+      </b:Author>
+    </b:Author>
+    <b:Title>Learning from Incomplete Ratings Using Non-negative Matrix Factorization</b:Title>
+    <b:City>Hanover</b:City>
+    <b:StateProvince>NH</b:StateProvince>
+    <b:CountryRegion>USA</b:CountryRegion>
+    <b:RefOrder>10</b:RefOrder>
+  </b:Source>
+  <b:Source>
+    <b:Tag>Jon94</b:Tag>
+    <b:SourceType>JournalArticle</b:SourceType>
+    <b:Guid>{21D9A25A-B244-084F-BFB6-2DB26E206A53}</b:Guid>
+    <b:Author>
+      <b:Author>
+        <b:NameList>
+          <b:Person>
+            <b:Last>Shewchuk</b:Last>
+            <b:First>Jonathan</b:First>
+            <b:Middle>Richar</b:Middle>
+          </b:Person>
+        </b:NameList>
+      </b:Author>
+    </b:Author>
+    <b:Title>An Introduction to the Conjugate Gradient Method Without the Agonizing Pain</b:Title>
+    <b:Year>1994</b:Year>
+    <b:RefOrder>11</b:RefOrder>
+  </b:Source>
+  <b:Source>
+    <b:Tag>Vie</b:Tag>
+    <b:SourceType>JournalArticle</b:SourceType>
+    <b:Guid>{C46BA2CA-4FDC-2148-9757-71C4BF62A3C3}</b:Guid>
+    <b:Author>
+      <b:Author>
+        <b:NameList>
+          <b:Person>
+            <b:Last>Tran</b:Last>
+            <b:First>Viet-Trung</b:First>
+          </b:Person>
+        </b:NameList>
+      </b:Author>
+    </b:Author>
+    <b:Title>Dimensionality Reduction: SVD and its applications</b:Title>
+    <b:RefOrder>12</b:RefOrder>
+  </b:Source>
+  <b:Source>
+    <b:Tag>Kor09</b:Tag>
+    <b:SourceType>JournalArticle</b:SourceType>
+    <b:Guid>{C8B386EE-5F81-F745-B03B-A9A94C33FDF3}</b:Guid>
+    <b:Author>
+      <b:Author>
+        <b:NameList>
+          <b:Person>
+            <b:Last>Yehuda Koren</b:Last>
+            <b:First>Robert</b:First>
+            <b:Middle>Bell, Chris Volinsky</b:Middle>
+          </b:Person>
+        </b:NameList>
+      </b:Author>
+    </b:Author>
+    <b:Title>Recommender-Systems-[Netflix]</b:Title>
+    <b:Year>2009</b:Year>
+    <b:Publisher>IEEE</b:Publisher>
+    <b:RefOrder>13</b:RefOrder>
+  </b:Source>
+  <b:Source>
+    <b:Tag>Tho</b:Tag>
+    <b:SourceType>JournalArticle</b:SourceType>
+    <b:Guid>{296334A0-3933-5A40-98C2-96226A94F41F}</b:Guid>
+    <b:Author>
+      <b:Author>
+        <b:NameList>
+          <b:Person>
+            <b:Last>Thomas George</b:Last>
+            <b:First>Srujana</b:First>
+            <b:Middle>Merugu</b:Middle>
+          </b:Person>
+        </b:NameList>
+      </b:Author>
+    </b:Author>
+    <b:Title>Scalable Collaborative Filtering Framework based on Co-clustering</b:Title>
+    <b:RefOrder>14</b:RefOrder>
+  </b:Source>
+  <b:Source>
+    <b:Tag>Dan08</b:Tag>
+    <b:SourceType>JournalArticle</b:SourceType>
+    <b:Guid>{9D2335D7-73C0-B248-9D4D-86F412EA1DEF}</b:Guid>
+    <b:Author>
+      <b:Author>
+        <b:NameList>
+          <b:Person>
+            <b:Last>Daniel Lemire</b:Last>
+            <b:First>Anna</b:First>
+            <b:Middle>Maclachlan</b:Middle>
+          </b:Person>
+        </b:NameList>
+      </b:Author>
+    </b:Author>
+    <b:Title>Slope One Predictors for Online Rating-Based Collaborative Filtering</b:Title>
+    <b:JournalName>arXiv</b:JournalName>
+    <b:Year>2008</b:Year>
+    <b:RefOrder>15</b:RefOrder>
+  </b:Source>
+  <b:Source>
+    <b:Tag>Rob92</b:Tag>
+    <b:SourceType>JournalArticle</b:SourceType>
+    <b:Guid>{4DFCEA64-77AE-A642-8B99-53CB59A0BC5E}</b:Guid>
+    <b:Author>
+      <b:Author>
+        <b:NameList>
+          <b:Person>
+            <b:Last>Robert H. Sues</b:Last>
+            <b:First>Heh-Chyun</b:First>
+            <b:Middle>Chen, Francis M. Lavelle</b:Middle>
+          </b:Person>
+        </b:NameList>
+      </b:Author>
+    </b:Author>
+    <b:Title>Stochastic Pre Conditioned Conjugate Gradient Method</b:Title>
+    <b:JournalName>Probabilistic Engineering Mechanics</b:JournalName>
+    <b:Year>1992</b:Year>
+    <b:Pages>175-182</b:Pages>
+    <b:City>Raleigh</b:City>
+    <b:RefOrder>16</b:RefOrder>
+  </b:Source>
+  <b:Source>
+    <b:Tag>Kor091</b:Tag>
+    <b:SourceType>JournalArticle</b:SourceType>
+    <b:Guid>{D6553F21-5487-7847-A5C7-F09A4B8D1BC4}</b:Guid>
+    <b:Author>
+      <b:Author>
+        <b:NameList>
+          <b:Person>
+            <b:Last>Koren</b:Last>
+            <b:First>Yehuda</b:First>
+          </b:Person>
+        </b:NameList>
+      </b:Author>
+    </b:Author>
+    <b:Title>The BellKor Solution to the Netflix Grand Prize</b:Title>
+    <b:Year>2009</b:Year>
+    <b:City>Haifa</b:City>
+    <b:RefOrder>17</b:RefOrder>
+  </b:Source>
+  <b:Source>
+    <b:Tag>And09</b:Tag>
+    <b:SourceType>Misc</b:SourceType>
+    <b:Guid>{CA73602E-0B00-6A4F-88C5-CE068021E7D7}</b:Guid>
+    <b:Author>
+      <b:Author>
+        <b:NameList>
+          <b:Person>
+            <b:Last>Andres Toscher</b:Last>
+            <b:First>Michael</b:First>
+            <b:Middle>Jehrer</b:Middle>
+          </b:Person>
+        </b:NameList>
+      </b:Author>
+    </b:Author>
+    <b:Title>The BigChaos Solution to the Netflix Grand Prize</b:Title>
+    <b:Year>2009</b:Year>
+    <b:RefOrder>18</b:RefOrder>
+  </b:Source>
+  <b:Source>
+    <b:Tag>Mar09</b:Tag>
+    <b:SourceType>Misc</b:SourceType>
+    <b:Guid>{EF638708-E96F-BA42-BA84-A08BD756F7AD}</b:Guid>
+    <b:Author>
+      <b:Author>
+        <b:NameList>
+          <b:Person>
+            <b:Last>Martin Piotte</b:Last>
+            <b:First>Martin</b:First>
+            <b:Middle>Chabbert,</b:Middle>
+          </b:Person>
+        </b:NameList>
+      </b:Author>
+    </b:Author>
+    <b:Title>The Pragmatic Theory Solution to the Netflix Grand Prize, 2009.pdf</b:Title>
+    <b:Year>2009</b:Year>
+    <b:RefOrder>19</b:RefOrder>
+  </b:Source>
+</b:Sources>
 </file>
 
 <file path=customXml/itemProps1.xml><?xml version="1.0" encoding="utf-8"?>
-<ds:datastoreItem xmlns:ds="http://schemas.openxmlformats.org/officeDocument/2006/customXml" ds:itemID="{92CEF1C3-A0CC-E047-BA29-F5538F079874}">
+<ds:datastoreItem xmlns:ds="http://schemas.openxmlformats.org/officeDocument/2006/customXml" ds:itemID="{399CE722-0AF1-7648-A222-786A729E3F18}">
   <ds:schemaRefs>
     <ds:schemaRef ds:uri="http://schemas.openxmlformats.org/officeDocument/2006/bibliography"/>
   </ds:schemaRefs>

</xml_diff>